<commit_message>
3.0 version for 1_2,2_2
</commit_message>
<xml_diff>
--- a/一.docx
+++ b/一.docx
@@ -9,6 +9,7 @@
           <w:lang w:eastAsia="ja-JP"/>
         </w:rPr>
       </w:pPr>
+      <w:bookmarkStart w:id="0" w:name="_Hlk168405489"/>
       <w:r>
         <w:rPr>
           <w:rFonts w:ascii="MS Mincho" w:eastAsia="MS Mincho" w:hAnsi="MS Mincho"/>
@@ -33,15 +34,17 @@
           <w:rFonts w:ascii="MS Mincho" w:hAnsi="MS Mincho"/>
           <w:sz w:val="24"/>
           <w:szCs w:val="28"/>
-        </w:rPr>
-      </w:pPr>
-    </w:p>
-    <w:p>
-      <w:pPr>
-        <w:rPr>
-          <w:rFonts w:ascii="等线" w:hAnsi="等线" w:cs="Times New Roman" w:hint="eastAsia"/>
-          <w:sz w:val="28"/>
-          <w:szCs w:val="28"/>
+          <w:lang w:eastAsia="ja-JP"/>
+        </w:rPr>
+      </w:pPr>
+    </w:p>
+    <w:p>
+      <w:pPr>
+        <w:rPr>
+          <w:rFonts w:ascii="等线" w:hAnsi="等线" w:cs="Times New Roman"/>
+          <w:sz w:val="28"/>
+          <w:szCs w:val="28"/>
+          <w:lang w:eastAsia="ja-JP"/>
         </w:rPr>
       </w:pPr>
       <w:r>
@@ -58,7 +61,7 @@
       <w:pPr>
         <w:spacing w:line="276" w:lineRule="auto"/>
         <w:rPr>
-          <w:rFonts w:ascii="MS Mincho" w:hAnsi="MS Mincho" w:hint="eastAsia"/>
+          <w:rFonts w:ascii="MS Mincho" w:hAnsi="MS Mincho"/>
           <w:sz w:val="24"/>
           <w:szCs w:val="28"/>
           <w:lang w:eastAsia="ja-JP"/>
@@ -70,6 +73,7 @@
         <w:spacing w:line="276" w:lineRule="auto"/>
         <w:rPr>
           <w:rFonts w:ascii="MS Mincho" w:eastAsia="MS Mincho" w:hAnsi="MS Mincho"/>
+          <w:color w:val="FF0000"/>
           <w:sz w:val="28"/>
           <w:szCs w:val="28"/>
           <w:lang w:eastAsia="ja-JP"/>
@@ -88,6 +92,7 @@
       <w:r>
         <w:rPr>
           <w:rFonts w:ascii="MS Mincho" w:eastAsia="MS Mincho" w:hAnsi="MS Mincho" w:hint="eastAsia"/>
+          <w:color w:val="FF0000"/>
           <w:sz w:val="28"/>
           <w:szCs w:val="28"/>
           <w:lang w:eastAsia="ja-JP"/>
@@ -97,6 +102,7 @@
       <w:r>
         <w:rPr>
           <w:rFonts w:ascii="MS Mincho" w:eastAsia="MS Mincho" w:hAnsi="MS Mincho" w:hint="eastAsia"/>
+          <w:color w:val="FF0000"/>
           <w:sz w:val="28"/>
           <w:szCs w:val="28"/>
           <w:lang w:eastAsia="ja-JP"/>
@@ -106,6 +112,7 @@
       <w:r>
         <w:rPr>
           <w:rFonts w:ascii="MS Mincho" w:eastAsia="MS Mincho" w:hAnsi="MS Mincho" w:hint="eastAsia"/>
+          <w:color w:val="FF0000"/>
           <w:sz w:val="28"/>
           <w:szCs w:val="28"/>
           <w:lang w:eastAsia="ja-JP"/>
@@ -115,6 +122,7 @@
       <w:r>
         <w:rPr>
           <w:rFonts w:ascii="MS Mincho" w:eastAsia="MS Mincho" w:hAnsi="MS Mincho" w:hint="eastAsia"/>
+          <w:color w:val="FF0000"/>
           <w:sz w:val="28"/>
           <w:szCs w:val="28"/>
           <w:lang w:eastAsia="ja-JP"/>
@@ -124,6 +132,7 @@
       <w:r>
         <w:rPr>
           <w:rFonts w:ascii="MS Mincho" w:eastAsia="MS Mincho" w:hAnsi="MS Mincho" w:hint="eastAsia"/>
+          <w:color w:val="FF0000"/>
           <w:sz w:val="28"/>
           <w:szCs w:val="28"/>
           <w:lang w:eastAsia="ja-JP"/>
@@ -133,6 +142,7 @@
       <w:r>
         <w:rPr>
           <w:rFonts w:ascii="MS Mincho" w:eastAsia="MS Mincho" w:hAnsi="MS Mincho" w:hint="eastAsia"/>
+          <w:color w:val="FF0000"/>
           <w:sz w:val="28"/>
           <w:szCs w:val="28"/>
           <w:lang w:eastAsia="ja-JP"/>
@@ -142,6 +152,7 @@
       <w:r>
         <w:rPr>
           <w:rFonts w:ascii="MS Mincho" w:eastAsia="MS Mincho" w:hAnsi="MS Mincho" w:hint="eastAsia"/>
+          <w:color w:val="FF0000"/>
           <w:sz w:val="28"/>
           <w:szCs w:val="28"/>
           <w:lang w:eastAsia="ja-JP"/>
@@ -151,6 +162,7 @@
       <w:r>
         <w:rPr>
           <w:rFonts w:ascii="MS Mincho" w:eastAsia="MS Mincho" w:hAnsi="MS Mincho" w:hint="eastAsia"/>
+          <w:color w:val="FF0000"/>
           <w:sz w:val="28"/>
           <w:szCs w:val="28"/>
           <w:lang w:eastAsia="ja-JP"/>
@@ -160,6 +172,7 @@
       <w:r>
         <w:rPr>
           <w:rFonts w:ascii="MS Mincho" w:eastAsia="MS Mincho" w:hAnsi="MS Mincho" w:hint="eastAsia"/>
+          <w:color w:val="FF0000"/>
           <w:sz w:val="28"/>
           <w:szCs w:val="28"/>
           <w:lang w:eastAsia="ja-JP"/>
@@ -169,6 +182,7 @@
       <w:r>
         <w:rPr>
           <w:rFonts w:ascii="MS Mincho" w:eastAsia="MS Mincho" w:hAnsi="MS Mincho" w:hint="eastAsia"/>
+          <w:color w:val="FF0000"/>
           <w:sz w:val="28"/>
           <w:szCs w:val="28"/>
           <w:lang w:eastAsia="ja-JP"/>
@@ -187,7 +201,8 @@
           <w:lang w:eastAsia="ja-JP"/>
         </w:rPr>
       </w:pPr>
-      <w:bookmarkStart w:id="0" w:name="_Hlk167827123"/>
+      <w:bookmarkStart w:id="1" w:name="_Hlk167827123"/>
+      <w:bookmarkEnd w:id="0"/>
       <w:r>
         <w:rPr>
           <w:rFonts w:ascii="MS Mincho" w:eastAsia="MS Mincho" w:hAnsi="MS Mincho" w:hint="eastAsia"/>
@@ -197,7 +212,7 @@
         </w:rPr>
         <w:t>車の</w:t>
       </w:r>
-      <w:bookmarkEnd w:id="0"/>
+      <w:bookmarkEnd w:id="1"/>
       <w:r>
         <w:rPr>
           <w:rFonts w:ascii="MS Mincho" w:eastAsia="MS Mincho" w:hAnsi="MS Mincho" w:hint="eastAsia"/>
@@ -242,7 +257,7 @@
       <w:pPr>
         <w:spacing w:line="276" w:lineRule="auto"/>
         <w:rPr>
-          <w:rFonts w:ascii="MS Mincho" w:eastAsia="MS Mincho" w:hAnsi="MS Mincho" w:hint="eastAsia"/>
+          <w:rFonts w:ascii="MS Mincho" w:eastAsia="MS Mincho" w:hAnsi="MS Mincho"/>
           <w:sz w:val="28"/>
           <w:szCs w:val="28"/>
           <w:lang w:eastAsia="ja-JP"/>
@@ -268,7 +283,7 @@
           <w:lang w:eastAsia="ja-JP"/>
         </w:rPr>
       </w:pPr>
-      <w:bookmarkStart w:id="1" w:name="_Hlk168006329"/>
+      <w:bookmarkStart w:id="2" w:name="_Hlk168006329"/>
       <w:r>
         <w:rPr>
           <w:rFonts w:ascii="MS Mincho" w:eastAsia="Yu Mincho" w:hAnsi="MS Mincho" w:hint="eastAsia"/>
@@ -357,7 +372,7 @@
         <w:t>ええ、大好きです。中国には日本の歌が好きな人がたくさんいますよ。</w:t>
       </w:r>
     </w:p>
-    <w:bookmarkEnd w:id="1"/>
+    <w:bookmarkEnd w:id="2"/>
     <w:p>
       <w:pPr>
         <w:spacing w:line="276" w:lineRule="auto"/>
@@ -388,13 +403,11 @@
           <w:lang w:eastAsia="ja-JP"/>
         </w:rPr>
       </w:pPr>
-      <w:commentRangeStart w:id="2"/>
-      <w:r>
-        <w:rPr>
-          <w:rFonts w:ascii="MS Mincho" w:eastAsia="MS Mincho" w:hAnsi="MS Mincho" w:hint="eastAsia"/>
-          <w:sz w:val="28"/>
-          <w:szCs w:val="28"/>
-          <w:u w:val="single"/>
+      <w:r>
+        <w:rPr>
+          <w:rFonts w:ascii="MS Mincho" w:eastAsia="MS Mincho" w:hAnsi="MS Mincho" w:hint="eastAsia"/>
+          <w:sz w:val="28"/>
+          <w:szCs w:val="28"/>
           <w:lang w:eastAsia="ja-JP"/>
         </w:rPr>
         <w:t>走っている高速道路は空港と北京市街を結んで、市街まで</w:t>
@@ -404,7 +417,6 @@
           <w:rFonts w:ascii="MS Mincho" w:eastAsia="MS Mincho" w:hAnsi="MS Mincho"/>
           <w:sz w:val="28"/>
           <w:szCs w:val="28"/>
-          <w:u w:val="single"/>
           <w:lang w:eastAsia="ja-JP"/>
         </w:rPr>
         <w:t>30</w:t>
@@ -414,20 +426,9 @@
           <w:rFonts w:ascii="MS Mincho" w:eastAsia="MS Mincho" w:hAnsi="MS Mincho" w:hint="eastAsia"/>
           <w:sz w:val="28"/>
           <w:szCs w:val="28"/>
-          <w:u w:val="single"/>
-          <w:lang w:eastAsia="ja-JP"/>
-        </w:rPr>
-        <w:t>分くらい</w:t>
-      </w:r>
-      <w:r>
-        <w:rPr>
-          <w:rFonts w:ascii="MS Mincho" w:eastAsia="MS Mincho" w:hAnsi="MS Mincho" w:hint="eastAsia"/>
-          <w:sz w:val="28"/>
-          <w:szCs w:val="28"/>
-          <w:u w:val="single"/>
-          <w:lang w:eastAsia="ja-JP"/>
-        </w:rPr>
-        <w:t>です</w:t>
+          <w:lang w:eastAsia="ja-JP"/>
+        </w:rPr>
+        <w:t>分くらいです</w:t>
       </w:r>
       <w:r>
         <w:rPr>
@@ -437,13 +438,6 @@
           <w:lang w:eastAsia="ja-JP"/>
         </w:rPr>
         <w:t>。</w:t>
-      </w:r>
-      <w:commentRangeEnd w:id="2"/>
-      <w:r>
-        <w:rPr>
-          <w:rStyle w:val="a6"/>
-        </w:rPr>
-        <w:commentReference w:id="2"/>
       </w:r>
       <w:r>
         <w:rPr>
@@ -672,210 +666,6 @@
       <w:pPr>
         <w:spacing w:line="276" w:lineRule="auto"/>
         <w:rPr>
-          <w:rFonts w:ascii="MS Mincho" w:eastAsia="MS Mincho" w:hAnsi="MS Mincho"/>
-          <w:strike/>
-          <w:sz w:val="28"/>
-          <w:szCs w:val="28"/>
-          <w:lang w:eastAsia="ja-JP"/>
-        </w:rPr>
-      </w:pPr>
-      <w:r>
-        <w:rPr>
-          <w:rFonts w:ascii="MS Mincho" w:eastAsia="MS Mincho" w:hAnsi="MS Mincho" w:hint="eastAsia"/>
-          <w:sz w:val="28"/>
-          <w:szCs w:val="28"/>
-          <w:lang w:eastAsia="ja-JP"/>
-        </w:rPr>
-        <w:t>ところが、</w:t>
-      </w:r>
-      <w:r>
-        <w:rPr>
-          <w:rFonts w:ascii="MS Mincho" w:eastAsia="MS Mincho" w:hAnsi="MS Mincho" w:hint="eastAsia"/>
-          <w:sz w:val="28"/>
-          <w:szCs w:val="28"/>
-          <w:lang w:eastAsia="ja-JP"/>
-        </w:rPr>
-        <w:t>北京で一番交通量が多い</w:t>
-      </w:r>
-      <w:r>
-        <w:rPr>
-          <w:rFonts w:ascii="MS Mincho" w:eastAsia="MS Mincho" w:hAnsi="MS Mincho"/>
-          <w:sz w:val="28"/>
-          <w:szCs w:val="28"/>
-          <w:lang w:eastAsia="ja-JP"/>
-        </w:rPr>
-        <w:ruby>
-          <w:rubyPr>
-            <w:rubyAlign w:val="distributeSpace"/>
-            <w:hps w:val="14"/>
-            <w:hpsRaise w:val="26"/>
-            <w:hpsBaseText w:val="28"/>
-            <w:lid w:val="ja-JP"/>
-          </w:rubyPr>
-          <w:rt>
-            <w:r>
-              <w:rPr>
-                <w:rFonts w:ascii="MS Mincho" w:eastAsia="MS Mincho" w:hAnsi="MS Mincho"/>
-                <w:sz w:val="14"/>
-                <w:szCs w:val="28"/>
-                <w:lang w:eastAsia="ja-JP"/>
-              </w:rPr>
-              <w:t>さん</w:t>
-            </w:r>
-          </w:rt>
-          <w:rubyBase>
-            <w:r>
-              <w:rPr>
-                <w:rFonts w:ascii="MS Mincho" w:eastAsia="MS Mincho" w:hAnsi="MS Mincho"/>
-                <w:sz w:val="28"/>
-                <w:szCs w:val="28"/>
-                <w:lang w:eastAsia="ja-JP"/>
-              </w:rPr>
-              <w:t>三</w:t>
-            </w:r>
-          </w:rubyBase>
-        </w:ruby>
-      </w:r>
-      <w:r>
-        <w:rPr>
-          <w:rFonts w:ascii="MS Mincho" w:eastAsia="MS Mincho" w:hAnsi="MS Mincho"/>
-          <w:sz w:val="28"/>
-          <w:szCs w:val="28"/>
-          <w:lang w:eastAsia="ja-JP"/>
-        </w:rPr>
-        <w:ruby>
-          <w:rubyPr>
-            <w:rubyAlign w:val="distributeSpace"/>
-            <w:hps w:val="14"/>
-            <w:hpsRaise w:val="26"/>
-            <w:hpsBaseText w:val="28"/>
-            <w:lid w:val="ja-JP"/>
-          </w:rubyPr>
-          <w:rt>
-            <w:r>
-              <w:rPr>
-                <w:rFonts w:ascii="MS Mincho" w:eastAsia="MS Mincho" w:hAnsi="MS Mincho"/>
-                <w:sz w:val="14"/>
-                <w:szCs w:val="28"/>
-                <w:lang w:eastAsia="ja-JP"/>
-              </w:rPr>
-              <w:t>かん</w:t>
-            </w:r>
-          </w:rt>
-          <w:rubyBase>
-            <w:r>
-              <w:rPr>
-                <w:rFonts w:ascii="MS Mincho" w:eastAsia="MS Mincho" w:hAnsi="MS Mincho"/>
-                <w:sz w:val="28"/>
-                <w:szCs w:val="28"/>
-                <w:lang w:eastAsia="ja-JP"/>
-              </w:rPr>
-              <w:t>環</w:t>
-            </w:r>
-          </w:rubyBase>
-        </w:ruby>
-      </w:r>
-      <w:r>
-        <w:rPr>
-          <w:rFonts w:ascii="MS Mincho" w:eastAsia="MS Mincho" w:hAnsi="MS Mincho"/>
-          <w:sz w:val="28"/>
-          <w:szCs w:val="28"/>
-          <w:lang w:eastAsia="ja-JP"/>
-        </w:rPr>
-        <w:ruby>
-          <w:rubyPr>
-            <w:rubyAlign w:val="distributeSpace"/>
-            <w:hps w:val="14"/>
-            <w:hpsRaise w:val="26"/>
-            <w:hpsBaseText w:val="28"/>
-            <w:lid w:val="ja-JP"/>
-          </w:rubyPr>
-          <w:rt>
-            <w:r>
-              <w:rPr>
-                <w:rFonts w:ascii="MS Mincho" w:eastAsia="MS Mincho" w:hAnsi="MS Mincho"/>
-                <w:sz w:val="14"/>
-                <w:szCs w:val="28"/>
-                <w:lang w:eastAsia="ja-JP"/>
-              </w:rPr>
-              <w:t>ろ</w:t>
-            </w:r>
-          </w:rt>
-          <w:rubyBase>
-            <w:r>
-              <w:rPr>
-                <w:rFonts w:ascii="MS Mincho" w:eastAsia="MS Mincho" w:hAnsi="MS Mincho"/>
-                <w:sz w:val="28"/>
-                <w:szCs w:val="28"/>
-                <w:lang w:eastAsia="ja-JP"/>
-              </w:rPr>
-              <w:t>路</w:t>
-            </w:r>
-          </w:rubyBase>
-        </w:ruby>
-      </w:r>
-      <w:r>
-        <w:rPr>
-          <w:rFonts w:ascii="MS Mincho" w:eastAsia="MS Mincho" w:hAnsi="MS Mincho" w:hint="eastAsia"/>
-          <w:sz w:val="28"/>
-          <w:szCs w:val="28"/>
-          <w:lang w:eastAsia="ja-JP"/>
-        </w:rPr>
-        <w:t>に入った</w:t>
-      </w:r>
-      <w:r>
-        <w:rPr>
-          <w:rFonts w:ascii="MS Mincho" w:eastAsia="MS Mincho" w:hAnsi="MS Mincho" w:hint="eastAsia"/>
-          <w:sz w:val="28"/>
-          <w:szCs w:val="28"/>
-          <w:lang w:eastAsia="ja-JP"/>
-        </w:rPr>
-        <w:t>ので</w:t>
-      </w:r>
-      <w:r>
-        <w:rPr>
-          <w:rFonts w:ascii="MS Mincho" w:eastAsia="MS Mincho" w:hAnsi="MS Mincho" w:hint="eastAsia"/>
-          <w:sz w:val="28"/>
-          <w:szCs w:val="28"/>
-          <w:lang w:eastAsia="ja-JP"/>
-        </w:rPr>
-        <w:t>、道はだんだん込んできました。</w:t>
-      </w:r>
-      <w:r>
-        <w:rPr>
-          <w:rFonts w:ascii="MS Mincho" w:eastAsia="MS Mincho" w:hAnsi="MS Mincho" w:hint="eastAsia"/>
-          <w:strike/>
-          <w:sz w:val="28"/>
-          <w:szCs w:val="28"/>
-          <w:lang w:eastAsia="ja-JP"/>
-        </w:rPr>
-        <w:t>三環路は道路、よく渋滞</w:t>
-      </w:r>
-      <w:r>
-        <w:rPr>
-          <w:rFonts w:ascii="MS Mincho" w:eastAsia="MS Mincho" w:hAnsi="MS Mincho" w:hint="eastAsia"/>
-          <w:strike/>
-          <w:sz w:val="28"/>
-          <w:szCs w:val="28"/>
-          <w:lang w:eastAsia="ja-JP"/>
-        </w:rPr>
-        <w:t>（じゅうたい）しています</w:t>
-      </w:r>
-      <w:r>
-        <w:rPr>
-          <w:rFonts w:ascii="MS Mincho" w:eastAsia="MS Mincho" w:hAnsi="MS Mincho" w:hint="eastAsia"/>
-          <w:strike/>
-          <w:sz w:val="28"/>
-          <w:szCs w:val="28"/>
-          <w:lang w:eastAsia="ja-JP"/>
-        </w:rPr>
-        <w:t>。</w:t>
-      </w:r>
-    </w:p>
-    <w:p>
-      <w:pPr>
-        <w:spacing w:line="276" w:lineRule="auto"/>
-        <w:rPr>
           <w:rFonts w:ascii="MS Mincho" w:hAnsi="MS Mincho"/>
           <w:sz w:val="28"/>
           <w:szCs w:val="28"/>
@@ -907,76 +697,6 @@
       </w:r>
       <w:r>
         <w:rPr>
-          <w:rFonts w:ascii="MS Mincho" w:eastAsia="MS Mincho" w:hAnsi="MS Mincho" w:hint="eastAsia"/>
-          <w:strike/>
-          <w:sz w:val="28"/>
-          <w:szCs w:val="28"/>
-          <w:lang w:eastAsia="ja-JP"/>
-        </w:rPr>
-        <w:t>（</w:t>
-      </w:r>
-      <w:r>
-        <w:rPr>
-          <w:rFonts w:ascii="MS Mincho" w:eastAsia="MS Mincho" w:hAnsi="MS Mincho" w:hint="eastAsia"/>
-          <w:strike/>
-          <w:sz w:val="28"/>
-          <w:szCs w:val="28"/>
-          <w:lang w:eastAsia="ja-JP"/>
-        </w:rPr>
-        <w:t>ホテルに泊まった</w:t>
-      </w:r>
-      <w:r>
-        <w:rPr>
-          <w:rFonts w:ascii="MS Mincho" w:eastAsia="MS Mincho" w:hAnsi="MS Mincho" w:hint="eastAsia"/>
-          <w:strike/>
-          <w:sz w:val="28"/>
-          <w:szCs w:val="28"/>
-          <w:lang w:eastAsia="ja-JP"/>
-        </w:rPr>
-        <w:t>二週間に</w:t>
-      </w:r>
-      <w:r>
-        <w:rPr>
-          <w:rFonts w:ascii="MS Mincho" w:eastAsia="MS Mincho" w:hAnsi="MS Mincho" w:hint="eastAsia"/>
-          <w:strike/>
-          <w:sz w:val="28"/>
-          <w:szCs w:val="28"/>
-          <w:lang w:eastAsia="ja-JP"/>
-        </w:rPr>
-        <w:t>，</w:t>
-      </w:r>
-      <w:r>
-        <w:rPr>
-          <w:rFonts w:ascii="MS Mincho" w:eastAsia="MS Mincho" w:hAnsi="MS Mincho" w:hint="eastAsia"/>
-          <w:strike/>
-          <w:sz w:val="28"/>
-          <w:szCs w:val="28"/>
-          <w:lang w:eastAsia="ja-JP"/>
-        </w:rPr>
-        <w:t>森さんはマンションに引っ越したいと</w:t>
-      </w:r>
-      <w:r>
-        <w:rPr>
-          <w:rFonts w:ascii="MS Mincho" w:eastAsia="MS Mincho" w:hAnsi="MS Mincho" w:hint="eastAsia"/>
-          <w:strike/>
-          <w:sz w:val="28"/>
-          <w:szCs w:val="28"/>
-          <w:lang w:eastAsia="ja-JP"/>
-        </w:rPr>
-        <w:t>考えています。</w:t>
-      </w:r>
-      <w:r>
-        <w:rPr>
-          <w:rFonts w:ascii="MS Mincho" w:eastAsia="MS Mincho" w:hAnsi="MS Mincho" w:hint="eastAsia"/>
-          <w:strike/>
-          <w:sz w:val="28"/>
-          <w:szCs w:val="28"/>
-          <w:lang w:eastAsia="ja-JP"/>
-        </w:rPr>
-        <w:t>）</w:t>
-      </w:r>
-      <w:r>
-        <w:rPr>
           <w:rFonts w:ascii="MS Mincho" w:eastAsia="MS Mincho" w:hAnsi="MS Mincho"/>
           <w:sz w:val="28"/>
           <w:szCs w:val="28"/>
@@ -1020,46 +740,6 @@
         </w:rPr>
         <w:t>ました。</w:t>
       </w:r>
-      <w:r>
-        <w:rPr>
-          <w:rFonts w:ascii="MS Mincho" w:hAnsi="MS Mincho" w:hint="eastAsia"/>
-          <w:strike/>
-          <w:sz w:val="28"/>
-          <w:szCs w:val="28"/>
-          <w:lang w:eastAsia="ja-JP"/>
-        </w:rPr>
-        <w:t>/*</w:t>
-      </w:r>
-      <w:r>
-        <w:rPr>
-          <w:rFonts w:ascii="MS Mincho" w:eastAsia="MS Mincho" w:hAnsi="MS Mincho"/>
-          <w:strike/>
-          <w:sz w:val="28"/>
-          <w:szCs w:val="28"/>
-          <w:lang w:eastAsia="ja-JP"/>
-        </w:rPr>
-        <w:t>引っ越したいと考えていました。</w:t>
-      </w:r>
-      <w:r>
-        <w:rPr>
-          <w:rFonts w:ascii="MS Mincho" w:eastAsia="MS Mincho" w:hAnsi="MS Mincho" w:hint="eastAsia"/>
-          <w:strike/>
-          <w:sz w:val="28"/>
-          <w:szCs w:val="28"/>
-          <w:lang w:eastAsia="ja-JP"/>
-        </w:rPr>
-        <w:t>皆さんは森さんに、部屋探しを手伝ってあげました。</w:t>
-      </w:r>
-      <w:r>
-        <w:rPr>
-          <w:rFonts w:ascii="MS Mincho" w:hAnsi="MS Mincho" w:hint="eastAsia"/>
-          <w:strike/>
-          <w:sz w:val="28"/>
-          <w:szCs w:val="28"/>
-          <w:lang w:eastAsia="ja-JP"/>
-        </w:rPr>
-        <w:t>*/</w:t>
-      </w:r>
     </w:p>
     <w:p>
       <w:pPr>
@@ -1078,6 +758,7 @@
           <w:szCs w:val="28"/>
           <w:lang w:eastAsia="ja-JP"/>
         </w:rPr>
+        <w:lastRenderedPageBreak/>
         <w:t>おかげで、森さんはやっと</w:t>
       </w:r>
       <w:r>
@@ -1187,6 +868,7 @@
           <w:lang w:eastAsia="ja-JP"/>
         </w:rPr>
       </w:pPr>
+      <w:bookmarkStart w:id="3" w:name="_Hlk168407387"/>
       <w:r>
         <w:rPr>
           <w:rFonts w:ascii="MS Mincho" w:eastAsia="MS Mincho" w:hAnsi="MS Mincho" w:hint="eastAsia"/>
@@ -1292,6 +974,7 @@
         </w:rPr>
         <w:t>をよく知っている馬さんは今度森さんに案内してあげるそうです。</w:t>
       </w:r>
+      <w:bookmarkEnd w:id="3"/>
       <w:r>
         <w:rPr>
           <w:rFonts w:ascii="MS Mincho" w:eastAsia="MS Mincho" w:hAnsi="MS Mincho" w:hint="eastAsia"/>
@@ -1440,6 +1123,7 @@
         </w:rPr>
         <w:t>は家具を買っておきました，ほかに，</w:t>
       </w:r>
+      <w:bookmarkStart w:id="4" w:name="_Hlk168407446"/>
       <w:r>
         <w:rPr>
           <w:rFonts w:ascii="MS Mincho" w:eastAsia="MS Mincho" w:hAnsi="MS Mincho" w:hint="eastAsia"/>
@@ -1470,6 +1154,7 @@
         </w:rPr>
         <w:t>です。</w:t>
       </w:r>
+      <w:bookmarkEnd w:id="4"/>
     </w:p>
     <w:p>
       <w:pPr>
@@ -1493,7 +1178,6 @@
           <w:lang w:eastAsia="ja-JP"/>
         </w:rPr>
       </w:pPr>
-      <w:commentRangeStart w:id="3"/>
       <w:r>
         <w:rPr>
           <w:rStyle w:val="a4"/>
@@ -1558,14 +1242,31 @@
           <w:u w:val="single"/>
           <w:lang w:eastAsia="ja-JP"/>
         </w:rPr>
-        <w:t>や中国と日本の違いをたくさん発見（はっけん）しました。</w:t>
-      </w:r>
-      <w:commentRangeEnd w:id="3"/>
-      <w:r>
-        <w:rPr>
-          <w:rStyle w:val="a6"/>
-        </w:rPr>
-        <w:commentReference w:id="3"/>
+        <w:t>や</w:t>
+      </w:r>
+      <w:bookmarkStart w:id="5" w:name="_Hlk168406383"/>
+      <w:r>
+        <w:rPr>
+          <w:rStyle w:val="a4"/>
+          <w:rFonts w:eastAsia="Yu Mincho" w:hint="eastAsia"/>
+          <w:sz w:val="24"/>
+          <w:szCs w:val="28"/>
+          <w:u w:val="single"/>
+          <w:lang w:eastAsia="ja-JP"/>
+        </w:rPr>
+        <w:t>中国と日本の違い</w:t>
+      </w:r>
+      <w:bookmarkEnd w:id="5"/>
+      <w:r>
+        <w:rPr>
+          <w:rStyle w:val="a4"/>
+          <w:rFonts w:eastAsia="Yu Mincho" w:hint="eastAsia"/>
+          <w:sz w:val="24"/>
+          <w:szCs w:val="28"/>
+          <w:u w:val="single"/>
+          <w:lang w:eastAsia="ja-JP"/>
+        </w:rPr>
+        <w:t>をたくさん発見（はっけん）しました。</w:t>
       </w:r>
     </w:p>
     <w:p>
@@ -1606,7 +1307,17 @@
           <w:szCs w:val="28"/>
           <w:lang w:eastAsia="ja-JP"/>
         </w:rPr>
-        <w:t>北京での仕事</w:t>
+        <w:t>北</w:t>
+      </w:r>
+      <w:bookmarkStart w:id="6" w:name="_Hlk168406517"/>
+      <w:r>
+        <w:rPr>
+          <w:rFonts w:ascii="MS Mincho" w:eastAsia="MS Mincho" w:hAnsi="MS Mincho" w:hint="eastAsia"/>
+          <w:sz w:val="28"/>
+          <w:szCs w:val="28"/>
+          <w:lang w:eastAsia="ja-JP"/>
+        </w:rPr>
+        <w:t>京での仕事</w:t>
       </w:r>
       <w:r>
         <w:rPr>
@@ -1746,17 +1457,7 @@
           <w:szCs w:val="28"/>
           <w:lang w:eastAsia="ja-JP"/>
         </w:rPr>
-        <w:t>。</w:t>
-      </w:r>
-      <w:r>
-        <w:rPr>
-          <w:rFonts w:ascii="MS Mincho" w:eastAsia="MS Mincho" w:hAnsi="MS Mincho" w:hint="eastAsia"/>
-          <w:sz w:val="28"/>
-          <w:szCs w:val="28"/>
-          <w:lang w:eastAsia="ja-JP"/>
-        </w:rPr>
-        <w:lastRenderedPageBreak/>
-        <w:t>中国では握手</w:t>
+        <w:t>。中国では握手</w:t>
       </w:r>
       <w:r>
         <w:rPr>
@@ -1777,6 +1478,7 @@
         <w:t>普通ですが、日本ではお辞儀が多いです。</w:t>
       </w:r>
     </w:p>
+    <w:bookmarkEnd w:id="6"/>
     <w:p>
       <w:pPr>
         <w:spacing w:line="276" w:lineRule="auto"/>
@@ -1787,28 +1489,6 @@
           <w:lang w:eastAsia="ja-JP"/>
         </w:rPr>
       </w:pPr>
-    </w:p>
-    <w:p>
-      <w:pPr>
-        <w:spacing w:line="276" w:lineRule="auto"/>
-        <w:rPr>
-          <w:rFonts w:ascii="MS Mincho" w:eastAsia="MS Mincho" w:hAnsi="MS Mincho" w:hint="eastAsia"/>
-          <w:strike/>
-          <w:sz w:val="28"/>
-          <w:szCs w:val="28"/>
-          <w:lang w:eastAsia="ja-JP"/>
-        </w:rPr>
-      </w:pPr>
-      <w:r>
-        <w:rPr>
-          <w:rFonts w:ascii="MS Mincho" w:eastAsia="MS Mincho" w:hAnsi="MS Mincho" w:hint="eastAsia"/>
-          <w:strike/>
-          <w:sz w:val="28"/>
-          <w:szCs w:val="28"/>
-          <w:lang w:eastAsia="ja-JP"/>
-        </w:rPr>
-        <w:t>（そして、戴さんは森さんに午後のあいさつ回り時に握手するのを忘れないように注意しました。）</w:t>
-      </w:r>
     </w:p>
     <w:p>
       <w:pPr>
@@ -1930,7 +1610,7 @@
       <w:pPr>
         <w:spacing w:line="276" w:lineRule="auto"/>
         <w:rPr>
-          <w:rFonts w:ascii="MS Mincho" w:eastAsia="MS Mincho" w:hAnsi="MS Mincho" w:hint="eastAsia"/>
+          <w:rFonts w:ascii="MS Mincho" w:eastAsia="MS Mincho" w:hAnsi="MS Mincho"/>
           <w:sz w:val="28"/>
           <w:szCs w:val="28"/>
           <w:lang w:eastAsia="ja-JP"/>
@@ -1955,8 +1635,10 @@
           <w:szCs w:val="28"/>
           <w:lang w:eastAsia="ja-JP"/>
         </w:rPr>
+        <w:lastRenderedPageBreak/>
         <w:t>（27）</w:t>
       </w:r>
+      <w:bookmarkStart w:id="7" w:name="_Hlk168406658"/>
       <w:r>
         <w:rPr>
           <w:rFonts w:ascii="MS Mincho" w:eastAsia="MS Mincho" w:hAnsi="MS Mincho" w:hint="eastAsia"/>
@@ -2059,6 +1741,7 @@
         </w:rPr>
         <w:t>ダンスをしているのを見ました。</w:t>
       </w:r>
+      <w:bookmarkEnd w:id="7"/>
     </w:p>
     <w:p>
       <w:pPr>
@@ -2071,319 +1754,157 @@
           <w:lang w:eastAsia="ja-JP"/>
         </w:rPr>
       </w:pPr>
-      <w:r>
-        <w:rPr>
-          <w:rFonts w:ascii="MS Mincho" w:eastAsia="MS Mincho" w:hAnsi="MS Mincho" w:hint="eastAsia"/>
-          <w:strike/>
-          <w:sz w:val="28"/>
-          <w:szCs w:val="28"/>
-          <w:lang w:eastAsia="ja-JP"/>
-        </w:rPr>
-        <w:t>それで，</w:t>
-      </w:r>
-      <w:r>
-        <w:rPr>
-          <w:rFonts w:ascii="MS Mincho" w:eastAsia="MS Mincho" w:hAnsi="MS Mincho" w:hint="eastAsia"/>
-          <w:strike/>
-          <w:sz w:val="28"/>
-          <w:szCs w:val="28"/>
-          <w:lang w:eastAsia="ja-JP"/>
-        </w:rPr>
-        <w:t>みんなで</w:t>
-      </w:r>
-      <w:r>
-        <w:rPr>
-          <w:rFonts w:ascii="MS Mincho" w:eastAsia="MS Mincho" w:hAnsi="MS Mincho"/>
-          <w:strike/>
-          <w:sz w:val="28"/>
-          <w:szCs w:val="28"/>
-          <w:lang w:eastAsia="ja-JP"/>
-        </w:rPr>
-        <w:t>公園</w:t>
-      </w:r>
-      <w:r>
-        <w:rPr>
-          <w:rFonts w:ascii="MS Mincho" w:eastAsia="MS Mincho" w:hAnsi="MS Mincho" w:hint="eastAsia"/>
-          <w:strike/>
-          <w:sz w:val="28"/>
-          <w:szCs w:val="28"/>
-          <w:lang w:eastAsia="ja-JP"/>
-        </w:rPr>
-        <w:t>について</w:t>
-      </w:r>
-      <w:r>
-        <w:rPr>
-          <w:rFonts w:ascii="MS Mincho" w:eastAsia="MS Mincho" w:hAnsi="MS Mincho"/>
-          <w:strike/>
-          <w:sz w:val="28"/>
-          <w:szCs w:val="28"/>
-          <w:lang w:eastAsia="ja-JP"/>
-        </w:rPr>
-        <w:t>話</w:t>
-      </w:r>
-      <w:r>
-        <w:rPr>
-          <w:rFonts w:ascii="MS Mincho" w:eastAsia="MS Mincho" w:hAnsi="MS Mincho" w:hint="eastAsia"/>
-          <w:strike/>
-          <w:sz w:val="28"/>
-          <w:szCs w:val="28"/>
-          <w:lang w:eastAsia="ja-JP"/>
-        </w:rPr>
-        <w:t>していました。</w:t>
-      </w:r>
-      <w:r>
-        <w:rPr>
-          <w:rFonts w:ascii="MS Mincho" w:eastAsia="MS Mincho" w:hAnsi="MS Mincho" w:hint="eastAsia"/>
-          <w:strike/>
-          <w:sz w:val="28"/>
-          <w:szCs w:val="28"/>
-          <w:lang w:eastAsia="ja-JP"/>
-        </w:rPr>
-        <w:t>（次は大体の場面です）</w:t>
-      </w:r>
     </w:p>
     <w:p>
       <w:pPr>
         <w:spacing w:line="276" w:lineRule="auto"/>
         <w:rPr>
           <w:rFonts w:ascii="MS Mincho" w:eastAsia="MS Mincho" w:hAnsi="MS Mincho"/>
-          <w:strike/>
-          <w:sz w:val="28"/>
-          <w:szCs w:val="28"/>
-          <w:lang w:eastAsia="ja-JP"/>
-        </w:rPr>
-      </w:pPr>
-      <w:r>
-        <w:rPr>
-          <w:rFonts w:ascii="MS Mincho" w:eastAsia="MS Mincho" w:hAnsi="MS Mincho" w:hint="eastAsia"/>
-          <w:strike/>
-          <w:sz w:val="28"/>
-          <w:szCs w:val="28"/>
-          <w:lang w:eastAsia="ja-JP"/>
-        </w:rPr>
-        <w:t>……</w:t>
+          <w:sz w:val="28"/>
+          <w:szCs w:val="28"/>
+          <w:lang w:eastAsia="ja-JP"/>
+        </w:rPr>
+      </w:pPr>
+      <w:bookmarkStart w:id="8" w:name="_Hlk168406778"/>
+      <w:r>
+        <w:rPr>
+          <w:rFonts w:ascii="MS Mincho" w:eastAsia="MS Mincho" w:hAnsi="MS Mincho" w:hint="eastAsia"/>
+          <w:sz w:val="28"/>
+          <w:szCs w:val="28"/>
+          <w:lang w:eastAsia="ja-JP"/>
+        </w:rPr>
+        <w:t>そうです</w:t>
+      </w:r>
+      <w:r>
+        <w:rPr>
+          <w:rFonts w:ascii="MS Mincho" w:eastAsia="MS Mincho" w:hAnsi="MS Mincho" w:hint="eastAsia"/>
+          <w:sz w:val="28"/>
+          <w:szCs w:val="28"/>
+          <w:lang w:eastAsia="ja-JP"/>
+        </w:rPr>
+        <w:t>か</w:t>
+      </w:r>
+      <w:r>
+        <w:rPr>
+          <w:rFonts w:ascii="MS Mincho" w:eastAsia="MS Mincho" w:hAnsi="MS Mincho" w:hint="eastAsia"/>
+          <w:sz w:val="28"/>
+          <w:szCs w:val="28"/>
+          <w:lang w:eastAsia="ja-JP"/>
+        </w:rPr>
+        <w:t>。朝の運動は確かに身体に良いですね。</w:t>
+      </w:r>
+      <w:bookmarkEnd w:id="8"/>
+      <w:r>
+        <w:rPr>
+          <w:rFonts w:ascii="MS Mincho" w:eastAsia="MS Mincho" w:hAnsi="MS Mincho" w:hint="eastAsia"/>
+          <w:sz w:val="28"/>
+          <w:szCs w:val="28"/>
+          <w:lang w:eastAsia="ja-JP"/>
+        </w:rPr>
+        <w:t>そう言えば、</w:t>
+      </w:r>
+      <w:r>
+        <w:rPr>
+          <w:rFonts w:ascii="MS Mincho" w:eastAsia="MS Mincho" w:hAnsi="MS Mincho"/>
+          <w:sz w:val="28"/>
+          <w:szCs w:val="28"/>
+          <w:lang w:eastAsia="ja-JP"/>
+        </w:rPr>
+        <w:t>Aさんは朝に公園で運動に行</w:t>
+      </w:r>
+      <w:r>
+        <w:rPr>
+          <w:rFonts w:ascii="MS Mincho" w:eastAsia="MS Mincho" w:hAnsi="MS Mincho" w:hint="eastAsia"/>
+          <w:sz w:val="28"/>
+          <w:szCs w:val="28"/>
+          <w:lang w:eastAsia="ja-JP"/>
+        </w:rPr>
+        <w:t>くことはありますか</w:t>
+      </w:r>
+      <w:r>
+        <w:rPr>
+          <w:rFonts w:ascii="MS Mincho" w:eastAsia="MS Mincho" w:hAnsi="MS Mincho"/>
+          <w:sz w:val="28"/>
+          <w:szCs w:val="28"/>
+          <w:lang w:eastAsia="ja-JP"/>
+        </w:rPr>
+        <w:t>？</w:t>
       </w:r>
     </w:p>
     <w:p>
       <w:pPr>
         <w:spacing w:line="276" w:lineRule="auto"/>
         <w:rPr>
-          <w:rFonts w:ascii="MS Mincho" w:eastAsia="Yu Mincho" w:hAnsi="MS Mincho"/>
-          <w:strike/>
-          <w:sz w:val="28"/>
-          <w:szCs w:val="28"/>
-          <w:lang w:eastAsia="ja-JP"/>
-        </w:rPr>
-      </w:pPr>
+          <w:rFonts w:ascii="MS Mincho" w:eastAsia="MS Mincho" w:hAnsi="MS Mincho"/>
+          <w:sz w:val="28"/>
+          <w:szCs w:val="28"/>
+          <w:lang w:eastAsia="ja-JP"/>
+        </w:rPr>
+      </w:pPr>
+      <w:r>
+        <w:rPr>
+          <w:rFonts w:ascii="MS Mincho" w:eastAsia="MS Mincho" w:hAnsi="MS Mincho" w:hint="eastAsia"/>
+          <w:sz w:val="28"/>
+          <w:szCs w:val="28"/>
+          <w:lang w:eastAsia="ja-JP"/>
+        </w:rPr>
+        <w:t>何回か行ったことはありますが、早起きは私に少し難しいです。</w:t>
+      </w:r>
       <w:r>
         <w:rPr>
           <w:rFonts w:ascii="MS Mincho" w:eastAsia="Yu Mincho" w:hAnsi="MS Mincho" w:hint="eastAsia"/>
-          <w:strike/>
-          <w:sz w:val="28"/>
-          <w:szCs w:val="28"/>
-          <w:lang w:eastAsia="ja-JP"/>
-        </w:rPr>
-        <w:t>小さい時，よく公園で，遊びながら祖母が太極拳をするのを見ていました。</w:t>
+          <w:sz w:val="28"/>
+          <w:szCs w:val="28"/>
+          <w:lang w:eastAsia="ja-JP"/>
+        </w:rPr>
+        <w:t>それに</w:t>
+      </w:r>
+      <w:r>
+        <w:rPr>
+          <w:rFonts w:ascii="MS Mincho" w:eastAsia="MS Mincho" w:hAnsi="MS Mincho" w:hint="eastAsia"/>
+          <w:sz w:val="28"/>
+          <w:szCs w:val="28"/>
+          <w:lang w:eastAsia="ja-JP"/>
+        </w:rPr>
+        <w:t>、有料の公園が多いですので、私があまり行きませんね。</w:t>
       </w:r>
     </w:p>
     <w:p>
       <w:pPr>
         <w:spacing w:line="276" w:lineRule="auto"/>
         <w:rPr>
-          <w:rFonts w:ascii="MS Mincho" w:eastAsia="Yu Mincho" w:hAnsi="MS Mincho"/>
-          <w:strike/>
-          <w:sz w:val="28"/>
-          <w:szCs w:val="28"/>
-          <w:lang w:eastAsia="ja-JP"/>
-        </w:rPr>
-      </w:pPr>
-      <w:r>
-        <w:rPr>
-          <w:rFonts w:ascii="MS Mincho" w:eastAsia="Yu Mincho" w:hAnsi="MS Mincho" w:hint="eastAsia"/>
-          <w:strike/>
-          <w:sz w:val="28"/>
-          <w:szCs w:val="28"/>
-          <w:lang w:eastAsia="ja-JP"/>
-        </w:rPr>
-        <w:t>休みの時，私もよく公園でジョギングをしています。</w:t>
-      </w:r>
+          <w:rFonts w:ascii="MS Mincho" w:eastAsia="MS Mincho" w:hAnsi="MS Mincho"/>
+          <w:sz w:val="28"/>
+          <w:szCs w:val="28"/>
+          <w:lang w:eastAsia="ja-JP"/>
+        </w:rPr>
+      </w:pPr>
+      <w:r>
+        <w:rPr>
+          <w:rFonts w:ascii="MS Mincho" w:eastAsia="MS Mincho" w:hAnsi="MS Mincho" w:hint="eastAsia"/>
+          <w:sz w:val="28"/>
+          <w:szCs w:val="28"/>
+          <w:lang w:eastAsia="ja-JP"/>
+        </w:rPr>
+        <w:t>でも、李さんによると毎日利用する人は割引きがあるんですよ。</w:t>
+      </w:r>
+      <w:bookmarkStart w:id="9" w:name="_Hlk168406811"/>
+      <w:r>
+        <w:rPr>
+          <w:rFonts w:ascii="MS Mincho" w:eastAsia="MS Mincho" w:hAnsi="MS Mincho" w:hint="eastAsia"/>
+          <w:sz w:val="28"/>
+          <w:szCs w:val="28"/>
+          <w:lang w:eastAsia="ja-JP"/>
+        </w:rPr>
+        <w:t>李さんたちは小さい頃から、よく公園に行きました。</w:t>
+      </w:r>
+      <w:bookmarkEnd w:id="9"/>
     </w:p>
     <w:p>
       <w:pPr>
         <w:spacing w:line="276" w:lineRule="auto"/>
         <w:rPr>
-          <w:rFonts w:ascii="MS Mincho" w:eastAsia="Yu Mincho" w:hAnsi="MS Mincho"/>
-          <w:strike/>
-          <w:sz w:val="28"/>
-          <w:szCs w:val="28"/>
-          <w:lang w:eastAsia="ja-JP"/>
-        </w:rPr>
-      </w:pPr>
-      <w:r>
-        <w:rPr>
-          <w:rFonts w:ascii="MS Mincho" w:eastAsia="Yu Mincho" w:hAnsi="MS Mincho" w:hint="eastAsia"/>
-          <w:strike/>
-          <w:sz w:val="28"/>
-          <w:szCs w:val="28"/>
-          <w:lang w:eastAsia="ja-JP"/>
-        </w:rPr>
-        <w:t>朝や夕方の涼しい時にスポーツをするのは気持ちがいいですね。</w:t>
-      </w:r>
-    </w:p>
-    <w:p>
-      <w:pPr>
-        <w:spacing w:line="276" w:lineRule="auto"/>
-        <w:rPr>
-          <w:rFonts w:ascii="MS Mincho" w:eastAsia="MS Mincho" w:hAnsi="MS Mincho"/>
-          <w:strike/>
-          <w:sz w:val="28"/>
-          <w:szCs w:val="28"/>
-          <w:lang w:eastAsia="ja-JP"/>
-        </w:rPr>
-      </w:pPr>
-      <w:r>
-        <w:rPr>
-          <w:rFonts w:ascii="MS Mincho" w:eastAsia="MS Mincho" w:hAnsi="MS Mincho" w:hint="eastAsia"/>
-          <w:strike/>
-          <w:sz w:val="28"/>
-          <w:szCs w:val="28"/>
-          <w:lang w:eastAsia="ja-JP"/>
-        </w:rPr>
-        <w:t>……</w:t>
-      </w:r>
-    </w:p>
-    <w:p>
-      <w:pPr>
-        <w:spacing w:line="276" w:lineRule="auto"/>
-        <w:rPr>
-          <w:rFonts w:ascii="MS Mincho" w:eastAsia="MS Mincho" w:hAnsi="MS Mincho"/>
-          <w:strike/>
-          <w:sz w:val="28"/>
-          <w:szCs w:val="28"/>
-          <w:lang w:eastAsia="ja-JP"/>
-        </w:rPr>
-      </w:pPr>
-    </w:p>
-    <w:p>
-      <w:pPr>
-        <w:spacing w:line="276" w:lineRule="auto"/>
-        <w:rPr>
-          <w:rFonts w:ascii="MS Mincho" w:eastAsia="MS Mincho" w:hAnsi="MS Mincho"/>
-          <w:sz w:val="28"/>
-          <w:szCs w:val="28"/>
-          <w:lang w:eastAsia="ja-JP"/>
-        </w:rPr>
-      </w:pPr>
-      <w:r>
-        <w:rPr>
-          <w:rFonts w:ascii="MS Mincho" w:eastAsia="MS Mincho" w:hAnsi="MS Mincho" w:hint="eastAsia"/>
-          <w:sz w:val="28"/>
-          <w:szCs w:val="28"/>
-          <w:lang w:eastAsia="ja-JP"/>
-        </w:rPr>
-        <w:t>そうです</w:t>
-      </w:r>
-      <w:r>
-        <w:rPr>
-          <w:rFonts w:ascii="MS Mincho" w:eastAsia="MS Mincho" w:hAnsi="MS Mincho" w:hint="eastAsia"/>
-          <w:sz w:val="28"/>
-          <w:szCs w:val="28"/>
-          <w:lang w:eastAsia="ja-JP"/>
-        </w:rPr>
-        <w:t>か</w:t>
-      </w:r>
-      <w:r>
-        <w:rPr>
-          <w:rFonts w:ascii="MS Mincho" w:eastAsia="MS Mincho" w:hAnsi="MS Mincho" w:hint="eastAsia"/>
-          <w:sz w:val="28"/>
-          <w:szCs w:val="28"/>
-          <w:lang w:eastAsia="ja-JP"/>
-        </w:rPr>
-        <w:t>。</w:t>
-      </w:r>
-      <w:r>
-        <w:rPr>
-          <w:rFonts w:ascii="MS Mincho" w:eastAsia="MS Mincho" w:hAnsi="MS Mincho" w:hint="eastAsia"/>
-          <w:sz w:val="28"/>
-          <w:szCs w:val="28"/>
-          <w:lang w:eastAsia="ja-JP"/>
-        </w:rPr>
-        <w:t>朝の運動は確かに身体に良いですね。そう言えば、</w:t>
-      </w:r>
-      <w:r>
-        <w:rPr>
-          <w:rFonts w:ascii="MS Mincho" w:eastAsia="MS Mincho" w:hAnsi="MS Mincho"/>
-          <w:sz w:val="28"/>
-          <w:szCs w:val="28"/>
-          <w:lang w:eastAsia="ja-JP"/>
-        </w:rPr>
-        <w:t>Aさんは朝に公園で運動に行</w:t>
-      </w:r>
-      <w:r>
-        <w:rPr>
-          <w:rFonts w:ascii="MS Mincho" w:eastAsia="MS Mincho" w:hAnsi="MS Mincho" w:hint="eastAsia"/>
-          <w:sz w:val="28"/>
-          <w:szCs w:val="28"/>
-          <w:lang w:eastAsia="ja-JP"/>
-        </w:rPr>
-        <w:t>くことはありますか</w:t>
-      </w:r>
-      <w:r>
-        <w:rPr>
-          <w:rFonts w:ascii="MS Mincho" w:eastAsia="MS Mincho" w:hAnsi="MS Mincho"/>
-          <w:sz w:val="28"/>
-          <w:szCs w:val="28"/>
-          <w:lang w:eastAsia="ja-JP"/>
-        </w:rPr>
-        <w:t>？</w:t>
-      </w:r>
-    </w:p>
-    <w:p>
-      <w:pPr>
-        <w:spacing w:line="276" w:lineRule="auto"/>
-        <w:rPr>
-          <w:rFonts w:ascii="MS Mincho" w:eastAsia="MS Mincho" w:hAnsi="MS Mincho"/>
-          <w:sz w:val="28"/>
-          <w:szCs w:val="28"/>
-          <w:lang w:eastAsia="ja-JP"/>
-        </w:rPr>
-      </w:pPr>
-      <w:r>
-        <w:rPr>
-          <w:rFonts w:ascii="MS Mincho" w:eastAsia="MS Mincho" w:hAnsi="MS Mincho" w:hint="eastAsia"/>
-          <w:sz w:val="28"/>
-          <w:szCs w:val="28"/>
-          <w:lang w:eastAsia="ja-JP"/>
-        </w:rPr>
-        <w:lastRenderedPageBreak/>
-        <w:t>何回か行ったことはありますが、早起きは私に少し難しいです。しかも、有料の公園が多いですので、私があまり行きませんね。</w:t>
-      </w:r>
-    </w:p>
-    <w:p>
-      <w:pPr>
-        <w:spacing w:line="276" w:lineRule="auto"/>
-        <w:rPr>
-          <w:rFonts w:ascii="MS Mincho" w:eastAsia="MS Mincho" w:hAnsi="MS Mincho"/>
-          <w:sz w:val="28"/>
-          <w:szCs w:val="28"/>
-          <w:lang w:eastAsia="ja-JP"/>
-        </w:rPr>
-      </w:pPr>
-      <w:r>
-        <w:rPr>
-          <w:rFonts w:ascii="MS Mincho" w:eastAsia="MS Mincho" w:hAnsi="MS Mincho" w:hint="eastAsia"/>
-          <w:sz w:val="28"/>
-          <w:szCs w:val="28"/>
-          <w:lang w:eastAsia="ja-JP"/>
-        </w:rPr>
-        <w:t>でも、李さんによると毎日利用する人は割引きがあるんですよ。李さんたちは小さい頃から、よく公園に行きました。</w:t>
-      </w:r>
-    </w:p>
-    <w:p>
-      <w:pPr>
-        <w:spacing w:line="276" w:lineRule="auto"/>
-        <w:rPr>
-          <w:rFonts w:ascii="MS Mincho" w:eastAsia="MS Mincho" w:hAnsi="MS Mincho" w:hint="eastAsia"/>
+          <w:rFonts w:ascii="MS Mincho" w:eastAsia="MS Mincho" w:hAnsi="MS Mincho"/>
           <w:sz w:val="28"/>
           <w:szCs w:val="28"/>
           <w:lang w:eastAsia="ja-JP"/>
@@ -2416,12 +1937,12 @@
         <w:widowControl/>
         <w:jc w:val="left"/>
         <w:rPr>
-          <w:rFonts w:ascii="MS Mincho" w:eastAsia="MS Mincho" w:hAnsi="MS Mincho"/>
-          <w:sz w:val="28"/>
-          <w:szCs w:val="28"/>
-          <w:lang w:eastAsia="ja-JP"/>
-        </w:rPr>
-      </w:pPr>
+          <w:rFonts w:ascii="MS Mincho" w:hAnsi="MS Mincho" w:hint="eastAsia"/>
+          <w:sz w:val="28"/>
+          <w:szCs w:val="28"/>
+        </w:rPr>
+      </w:pPr>
+      <w:bookmarkStart w:id="10" w:name="_Hlk168407643"/>
       <w:r>
         <w:rPr>
           <w:rFonts w:ascii="MS Mincho" w:eastAsia="MS Mincho" w:hAnsi="MS Mincho" w:hint="eastAsia"/>
@@ -2449,17 +1970,7 @@
         </w:rPr>
         <w:t>先生からのご質問お願いします。</w:t>
       </w:r>
-    </w:p>
-    <w:p>
-      <w:pPr>
-        <w:spacing w:line="276" w:lineRule="auto"/>
-        <w:rPr>
-          <w:rFonts w:ascii="MS Mincho" w:eastAsia="MS Mincho" w:hAnsi="MS Mincho"/>
-          <w:sz w:val="28"/>
-          <w:szCs w:val="28"/>
-          <w:lang w:eastAsia="ja-JP"/>
-        </w:rPr>
-      </w:pPr>
+      <w:bookmarkEnd w:id="10"/>
     </w:p>
     <w:sectPr>
       <w:pgSz w:w="11906" w:h="16838"/>
@@ -2469,64 +1980,6 @@
     </w:sectPr>
   </w:body>
 </w:document>
-</file>
-
-<file path=word/comments.xml><?xml version="1.0" encoding="utf-8"?>
-<w:comments xmlns:wpc="http://schemas.microsoft.com/office/word/2010/wordprocessingCanvas" xmlns:cx="http://schemas.microsoft.com/office/drawing/2014/chartex" xmlns:cx1="http://schemas.microsoft.com/office/drawing/2015/9/8/chartex" xmlns:cx2="http://schemas.microsoft.com/office/drawing/2015/10/21/chartex" xmlns:cx3="http://schemas.microsoft.com/office/drawing/2016/5/9/chartex" xmlns:cx4="http://schemas.microsoft.com/office/drawing/2016/5/10/chartex" xmlns:cx5="http://schemas.microsoft.com/office/drawing/2016/5/11/chartex" xmlns:cx6="http://schemas.microsoft.com/office/drawing/2016/5/12/chartex" xmlns:cx7="http://schemas.microsoft.com/office/drawing/2016/5/13/chartex" xmlns:cx8="http://schemas.microsoft.com/office/drawing/2016/5/14/chartex" xmlns:mc="http://schemas.openxmlformats.org/markup-compatibility/2006" xmlns:aink="http://schemas.microsoft.com/office/drawing/2016/ink" xmlns:am3d="http://schemas.microsoft.com/office/drawing/2017/model3d" xmlns:o="urn:schemas-microsoft-com:office:office" xmlns:oel="http://schemas.microsoft.com/office/2019/extlst" xmlns:r="http://schemas.openxmlformats.org/officeDocument/2006/relationships" xmlns:m="http://schemas.openxmlformats.org/officeDocument/2006/math" xmlns:v="urn:schemas-microsoft-com:vml" xmlns:wp14="http://schemas.microsoft.com/office/word/2010/wordprocessingDrawing" xmlns:wp="http://schemas.openxmlformats.org/drawingml/2006/wordprocessingDrawing" xmlns:w10="urn:schemas-microsoft-com:office:word" xmlns:w="http://schemas.openxmlformats.org/wordprocessingml/2006/main" xmlns:w14="http://schemas.microsoft.com/office/word/2010/wordml" xmlns:w15="http://schemas.microsoft.com/office/word/2012/wordml" xmlns:w16cex="http://schemas.microsoft.com/office/word/2018/wordml/cex" xmlns:w16cid="http://schemas.microsoft.com/office/word/2016/wordml/cid" xmlns:w16="http://schemas.microsoft.com/office/word/2018/wordml" xmlns:w16du="http://schemas.microsoft.com/office/word/2023/wordml/word16du" xmlns:w16sdtdh="http://schemas.microsoft.com/office/word/2020/wordml/sdtdatahash" xmlns:w16se="http://schemas.microsoft.com/office/word/2015/wordml/symex" xmlns:wpg="http://schemas.microsoft.com/office/word/2010/wordprocessingGroup" xmlns:wpi="http://schemas.microsoft.com/office/word/2010/wordprocessingInk" xmlns:wne="http://schemas.microsoft.com/office/word/2006/wordml" xmlns:wps="http://schemas.microsoft.com/office/word/2010/wordprocessingShape" mc:Ignorable="w14 w15 w16se w16cid w16 w16cex w16sdtdh w16du wp14">
-  <w:comment w:id="2" w:author="zy z" w:date="2024-05-29T07:38:00Z" w:initials="zz">
-    <w:p>
-      <w:pPr>
-        <w:pStyle w:val="a7"/>
-      </w:pPr>
-      <w:r>
-        <w:rPr>
-          <w:rStyle w:val="a6"/>
-        </w:rPr>
-        <w:annotationRef/>
-      </w:r>
-      <w:r>
-        <w:t>是否需要打乱顺序重组？</w:t>
-      </w:r>
-    </w:p>
-  </w:comment>
-  <w:comment w:id="3" w:author="zy z" w:date="2024-05-30T22:23:00Z" w:initials="zz">
-    <w:p>
-      <w:pPr>
-        <w:pStyle w:val="a7"/>
-      </w:pPr>
-      <w:r>
-        <w:rPr>
-          <w:rStyle w:val="a6"/>
-        </w:rPr>
-        <w:annotationRef/>
-      </w:r>
-      <w:r>
-        <w:t>过渡？</w:t>
-      </w:r>
-    </w:p>
-  </w:comment>
-</w:comments>
-</file>
-
-<file path=word/commentsExtended.xml><?xml version="1.0" encoding="utf-8"?>
-<w15:commentsEx xmlns:wpc="http://schemas.microsoft.com/office/word/2010/wordprocessingCanvas" xmlns:cx="http://schemas.microsoft.com/office/drawing/2014/chartex" xmlns:cx1="http://schemas.microsoft.com/office/drawing/2015/9/8/chartex" xmlns:cx2="http://schemas.microsoft.com/office/drawing/2015/10/21/chartex" xmlns:cx3="http://schemas.microsoft.com/office/drawing/2016/5/9/chartex" xmlns:cx4="http://schemas.microsoft.com/office/drawing/2016/5/10/chartex" xmlns:cx5="http://schemas.microsoft.com/office/drawing/2016/5/11/chartex" xmlns:cx6="http://schemas.microsoft.com/office/drawing/2016/5/12/chartex" xmlns:cx7="http://schemas.microsoft.com/office/drawing/2016/5/13/chartex" xmlns:cx8="http://schemas.microsoft.com/office/drawing/2016/5/14/chartex" xmlns:mc="http://schemas.openxmlformats.org/markup-compatibility/2006" xmlns:aink="http://schemas.microsoft.com/office/drawing/2016/ink" xmlns:am3d="http://schemas.microsoft.com/office/drawing/2017/model3d" xmlns:o="urn:schemas-microsoft-com:office:office" xmlns:oel="http://schemas.microsoft.com/office/2019/extlst" xmlns:r="http://schemas.openxmlformats.org/officeDocument/2006/relationships" xmlns:m="http://schemas.openxmlformats.org/officeDocument/2006/math" xmlns:v="urn:schemas-microsoft-com:vml" xmlns:wp14="http://schemas.microsoft.com/office/word/2010/wordprocessingDrawing" xmlns:wp="http://schemas.openxmlformats.org/drawingml/2006/wordprocessingDrawing" xmlns:w10="urn:schemas-microsoft-com:office:word" xmlns:w="http://schemas.openxmlformats.org/wordprocessingml/2006/main" xmlns:w14="http://schemas.microsoft.com/office/word/2010/wordml" xmlns:w15="http://schemas.microsoft.com/office/word/2012/wordml" xmlns:w16cex="http://schemas.microsoft.com/office/word/2018/wordml/cex" xmlns:w16cid="http://schemas.microsoft.com/office/word/2016/wordml/cid" xmlns:w16="http://schemas.microsoft.com/office/word/2018/wordml" xmlns:w16du="http://schemas.microsoft.com/office/word/2023/wordml/word16du" xmlns:w16sdtdh="http://schemas.microsoft.com/office/word/2020/wordml/sdtdatahash" xmlns:w16se="http://schemas.microsoft.com/office/word/2015/wordml/symex" xmlns:wpg="http://schemas.microsoft.com/office/word/2010/wordprocessingGroup" xmlns:wpi="http://schemas.microsoft.com/office/word/2010/wordprocessingInk" xmlns:wne="http://schemas.microsoft.com/office/word/2006/wordml" xmlns:wps="http://schemas.microsoft.com/office/word/2010/wordprocessingShape" mc:Ignorable="w14 w15 w16se w16cid w16 w16cex w16sdtdh w16du wp14">
-  <w15:commentEx w15:paraId="17C49FDE" w15:done="1"/>
-  <w15:commentEx w15:paraId="5AB2E806" w15:done="1"/>
-</w15:commentsEx>
-</file>
-
-<file path=word/commentsExtensible.xml><?xml version="1.0" encoding="utf-8"?>
-<w16cex:commentsExtensible xmlns:wpc="http://schemas.microsoft.com/office/word/2010/wordprocessingCanvas" xmlns:cx="http://schemas.microsoft.com/office/drawing/2014/chartex" xmlns:cx1="http://schemas.microsoft.com/office/drawing/2015/9/8/chartex" xmlns:cx2="http://schemas.microsoft.com/office/drawing/2015/10/21/chartex" xmlns:cx3="http://schemas.microsoft.com/office/drawing/2016/5/9/chartex" xmlns:cx4="http://schemas.microsoft.com/office/drawing/2016/5/10/chartex" xmlns:cx5="http://schemas.microsoft.com/office/drawing/2016/5/11/chartex" xmlns:cx6="http://schemas.microsoft.com/office/drawing/2016/5/12/chartex" xmlns:cx7="http://schemas.microsoft.com/office/drawing/2016/5/13/chartex" xmlns:cx8="http://schemas.microsoft.com/office/drawing/2016/5/14/chartex" xmlns:cr="http://schemas.microsoft.com/office/comments/2020/reactions" xmlns:mc="http://schemas.openxmlformats.org/markup-compatibility/2006" xmlns:aink="http://schemas.microsoft.com/office/drawing/2016/ink" xmlns:am3d="http://schemas.microsoft.com/office/drawing/2017/model3d" xmlns:o="urn:schemas-microsoft-com:office:office" xmlns:oel="http://schemas.microsoft.com/office/2019/extlst" xmlns:r="http://schemas.openxmlformats.org/officeDocument/2006/relationships" xmlns:m="http://schemas.openxmlformats.org/officeDocument/2006/math" xmlns:v="urn:schemas-microsoft-com:vml" xmlns:wp14="http://schemas.microsoft.com/office/word/2010/wordprocessingDrawing" xmlns:wp="http://schemas.openxmlformats.org/drawingml/2006/wordprocessingDrawing" xmlns:w10="urn:schemas-microsoft-com:office:word" xmlns:w="http://schemas.openxmlformats.org/wordprocessingml/2006/main" xmlns:w14="http://schemas.microsoft.com/office/word/2010/wordml" xmlns:w15="http://schemas.microsoft.com/office/word/2012/wordml" xmlns:w16cex="http://schemas.microsoft.com/office/word/2018/wordml/cex" xmlns:w16cid="http://schemas.microsoft.com/office/word/2016/wordml/cid" xmlns:w16="http://schemas.microsoft.com/office/word/2018/wordml" xmlns:w16du="http://schemas.microsoft.com/office/word/2023/wordml/word16du" xmlns:w16sdtdh="http://schemas.microsoft.com/office/word/2020/wordml/sdtdatahash" xmlns:w16se="http://schemas.microsoft.com/office/word/2015/wordml/symex" xmlns:wpg="http://schemas.microsoft.com/office/word/2010/wordprocessingGroup" xmlns:wpi="http://schemas.microsoft.com/office/word/2010/wordprocessingInk" xmlns:wne="http://schemas.microsoft.com/office/word/2006/wordml" xmlns:wps="http://schemas.microsoft.com/office/word/2010/wordprocessingShape" mc:Ignorable="w14 w15 w16se w16cid w16 w16cex w16sdtdh cr w16du wp14">
-  <w16cex:commentExtensible w16cex:durableId="02C6C92C" w16cex:dateUtc="2024-05-28T23:38:00Z"/>
-  <w16cex:commentExtensible w16cex:durableId="449FC5F7" w16cex:dateUtc="2024-05-30T14:23:00Z"/>
-</w16cex:commentsExtensible>
-</file>
-
-<file path=word/commentsIds.xml><?xml version="1.0" encoding="utf-8"?>
-<w16cid:commentsIds xmlns:wpc="http://schemas.microsoft.com/office/word/2010/wordprocessingCanvas" xmlns:cx="http://schemas.microsoft.com/office/drawing/2014/chartex" xmlns:cx1="http://schemas.microsoft.com/office/drawing/2015/9/8/chartex" xmlns:cx2="http://schemas.microsoft.com/office/drawing/2015/10/21/chartex" xmlns:cx3="http://schemas.microsoft.com/office/drawing/2016/5/9/chartex" xmlns:cx4="http://schemas.microsoft.com/office/drawing/2016/5/10/chartex" xmlns:cx5="http://schemas.microsoft.com/office/drawing/2016/5/11/chartex" xmlns:cx6="http://schemas.microsoft.com/office/drawing/2016/5/12/chartex" xmlns:cx7="http://schemas.microsoft.com/office/drawing/2016/5/13/chartex" xmlns:cx8="http://schemas.microsoft.com/office/drawing/2016/5/14/chartex" xmlns:mc="http://schemas.openxmlformats.org/markup-compatibility/2006" xmlns:aink="http://schemas.microsoft.com/office/drawing/2016/ink" xmlns:am3d="http://schemas.microsoft.com/office/drawing/2017/model3d" xmlns:o="urn:schemas-microsoft-com:office:office" xmlns:oel="http://schemas.microsoft.com/office/2019/extlst" xmlns:r="http://schemas.openxmlformats.org/officeDocument/2006/relationships" xmlns:m="http://schemas.openxmlformats.org/officeDocument/2006/math" xmlns:v="urn:schemas-microsoft-com:vml" xmlns:wp14="http://schemas.microsoft.com/office/word/2010/wordprocessingDrawing" xmlns:wp="http://schemas.openxmlformats.org/drawingml/2006/wordprocessingDrawing" xmlns:w10="urn:schemas-microsoft-com:office:word" xmlns:w="http://schemas.openxmlformats.org/wordprocessingml/2006/main" xmlns:w14="http://schemas.microsoft.com/office/word/2010/wordml" xmlns:w15="http://schemas.microsoft.com/office/word/2012/wordml" xmlns:w16cex="http://schemas.microsoft.com/office/word/2018/wordml/cex" xmlns:w16cid="http://schemas.microsoft.com/office/word/2016/wordml/cid" xmlns:w16="http://schemas.microsoft.com/office/word/2018/wordml" xmlns:w16du="http://schemas.microsoft.com/office/word/2023/wordml/word16du" xmlns:w16sdtdh="http://schemas.microsoft.com/office/word/2020/wordml/sdtdatahash" xmlns:w16se="http://schemas.microsoft.com/office/word/2015/wordml/symex" xmlns:wpg="http://schemas.microsoft.com/office/word/2010/wordprocessingGroup" xmlns:wpi="http://schemas.microsoft.com/office/word/2010/wordprocessingInk" xmlns:wne="http://schemas.microsoft.com/office/word/2006/wordml" xmlns:wps="http://schemas.microsoft.com/office/word/2010/wordprocessingShape" mc:Ignorable="w14 w15 w16se w16cid w16 w16cex w16sdtdh w16du wp14">
-  <w16cid:commentId w16cid:paraId="17C49FDE" w16cid:durableId="02C6C92C"/>
-  <w16cid:commentId w16cid:paraId="5AB2E806" w16cid:durableId="449FC5F7"/>
-</w16cid:commentsIds>
 </file>
 
 <file path=word/numbering.xml><?xml version="1.0" encoding="utf-8"?>
@@ -2675,14 +2128,6 @@
     <w:abstractNumId w:val="0"/>
   </w:num>
 </w:numbering>
-</file>
-
-<file path=word/people.xml><?xml version="1.0" encoding="utf-8"?>
-<w15:people xmlns:wpc="http://schemas.microsoft.com/office/word/2010/wordprocessingCanvas" xmlns:cx="http://schemas.microsoft.com/office/drawing/2014/chartex" xmlns:cx1="http://schemas.microsoft.com/office/drawing/2015/9/8/chartex" xmlns:cx2="http://schemas.microsoft.com/office/drawing/2015/10/21/chartex" xmlns:cx3="http://schemas.microsoft.com/office/drawing/2016/5/9/chartex" xmlns:cx4="http://schemas.microsoft.com/office/drawing/2016/5/10/chartex" xmlns:cx5="http://schemas.microsoft.com/office/drawing/2016/5/11/chartex" xmlns:cx6="http://schemas.microsoft.com/office/drawing/2016/5/12/chartex" xmlns:cx7="http://schemas.microsoft.com/office/drawing/2016/5/13/chartex" xmlns:cx8="http://schemas.microsoft.com/office/drawing/2016/5/14/chartex" xmlns:mc="http://schemas.openxmlformats.org/markup-compatibility/2006" xmlns:aink="http://schemas.microsoft.com/office/drawing/2016/ink" xmlns:am3d="http://schemas.microsoft.com/office/drawing/2017/model3d" xmlns:o="urn:schemas-microsoft-com:office:office" xmlns:oel="http://schemas.microsoft.com/office/2019/extlst" xmlns:r="http://schemas.openxmlformats.org/officeDocument/2006/relationships" xmlns:m="http://schemas.openxmlformats.org/officeDocument/2006/math" xmlns:v="urn:schemas-microsoft-com:vml" xmlns:wp14="http://schemas.microsoft.com/office/word/2010/wordprocessingDrawing" xmlns:wp="http://schemas.openxmlformats.org/drawingml/2006/wordprocessingDrawing" xmlns:w10="urn:schemas-microsoft-com:office:word" xmlns:w="http://schemas.openxmlformats.org/wordprocessingml/2006/main" xmlns:w14="http://schemas.microsoft.com/office/word/2010/wordml" xmlns:w15="http://schemas.microsoft.com/office/word/2012/wordml" xmlns:w16cex="http://schemas.microsoft.com/office/word/2018/wordml/cex" xmlns:w16cid="http://schemas.microsoft.com/office/word/2016/wordml/cid" xmlns:w16="http://schemas.microsoft.com/office/word/2018/wordml" xmlns:w16du="http://schemas.microsoft.com/office/word/2023/wordml/word16du" xmlns:w16sdtdh="http://schemas.microsoft.com/office/word/2020/wordml/sdtdatahash" xmlns:w16se="http://schemas.microsoft.com/office/word/2015/wordml/symex" xmlns:wpg="http://schemas.microsoft.com/office/word/2010/wordprocessingGroup" xmlns:wpi="http://schemas.microsoft.com/office/word/2010/wordprocessingInk" xmlns:wne="http://schemas.microsoft.com/office/word/2006/wordml" xmlns:wps="http://schemas.microsoft.com/office/word/2010/wordprocessingShape" mc:Ignorable="w14 w15 w16se w16cid w16 w16cex w16sdtdh w16du wp14">
-  <w15:person w15:author="zy z">
-    <w15:presenceInfo w15:providerId="Windows Live" w15:userId="2b6f8610c5cc894a"/>
-  </w15:person>
-</w15:people>
 </file>
 
 <file path=word/styles.xml><?xml version="1.0" encoding="utf-8"?>
@@ -3089,6 +2534,7 @@
   <w:style w:type="character" w:default="1" w:styleId="a0">
     <w:name w:val="Default Paragraph Font"/>
     <w:uiPriority w:val="1"/>
+    <w:semiHidden/>
     <w:unhideWhenUsed/>
   </w:style>
   <w:style w:type="table" w:default="1" w:styleId="a1">

</xml_diff>